<commit_message>
Added module 13 discussion
</commit_message>
<xml_diff>
--- a/Module13_GeneExpression/discussion/Module13_Yves_Greatti_discussion.docx
+++ b/Module13_GeneExpression/discussion/Module13_Yves_Greatti_discussion.docx
@@ -4,47 +4,91 @@
   <w:body>
     <w:p>
       <w:pPr>
-        <w:rPr>
-          <w:sz w:val="24"/>
-          <w:szCs w:val="24"/>
-        </w:rPr>
-      </w:pPr>
-      <w:r>
-        <w:rPr>
-          <w:sz w:val="24"/>
-          <w:szCs w:val="24"/>
-        </w:rPr>
-        <w:t>Read the review article “Ribosome-targeting antibiotics and mechanisms of bacterial resistance.” Choose one of the following options to research and share with the class in this week’s discussion post. Please cite your references.</w:t>
+        <w:spacing w:after="0"/>
+        <w:rPr>
+          <w:sz w:val="24"/>
+          <w:szCs w:val="24"/>
+        </w:rPr>
+      </w:pPr>
+      <w:r>
+        <w:rPr>
+          <w:b/>
+          <w:bCs/>
+          <w:sz w:val="24"/>
+          <w:szCs w:val="24"/>
+          <w:u w:val="single"/>
+        </w:rPr>
+        <w:t>Article</w:t>
+      </w:r>
+      <w:r>
+        <w:rPr>
+          <w:sz w:val="24"/>
+          <w:szCs w:val="24"/>
+        </w:rPr>
+        <w:t xml:space="preserve">: </w:t>
+      </w:r>
+      <w:r>
+        <w:rPr>
+          <w:sz w:val="24"/>
+          <w:szCs w:val="24"/>
+        </w:rPr>
+        <w:t>“</w:t>
+      </w:r>
+      <w:r>
+        <w:rPr>
+          <w:sz w:val="24"/>
+          <w:szCs w:val="24"/>
+        </w:rPr>
+        <w:t>Ribosome-targeting antibiotics and mechanisms of bacterial resistance.</w:t>
+      </w:r>
+      <w:r>
+        <w:rPr>
+          <w:sz w:val="24"/>
+          <w:szCs w:val="24"/>
+        </w:rPr>
+        <w:t>”</w:t>
       </w:r>
     </w:p>
     <w:p>
       <w:pPr>
-        <w:rPr>
-          <w:sz w:val="24"/>
-          <w:szCs w:val="24"/>
-        </w:rPr>
-      </w:pPr>
-      <w:r>
-        <w:rPr>
-          <w:sz w:val="24"/>
-          <w:szCs w:val="24"/>
-        </w:rPr>
-        <w:t>Describe an example of selective toxicity or antibiotic resistance in microbes from a recent news article.</w:t>
+        <w:spacing w:after="0"/>
+        <w:rPr>
+          <w:sz w:val="24"/>
+          <w:szCs w:val="24"/>
+        </w:rPr>
+      </w:pPr>
+      <w:r>
+        <w:rPr>
+          <w:sz w:val="24"/>
+          <w:szCs w:val="24"/>
+        </w:rPr>
+        <w:t>Wilson, Daniel. Nature Reviews Microbiology volume 12, pages 35–48(2014).</w:t>
+      </w:r>
+      <w:r>
+        <w:rPr>
+          <w:sz w:val="24"/>
+          <w:szCs w:val="24"/>
+        </w:rPr>
+        <w:br/>
       </w:r>
     </w:p>
     <w:p>
       <w:pPr>
         <w:rPr>
-          <w:sz w:val="24"/>
-          <w:szCs w:val="24"/>
-        </w:rPr>
-      </w:pPr>
-      <w:r>
-        <w:rPr>
-          <w:sz w:val="24"/>
-          <w:szCs w:val="24"/>
-        </w:rPr>
-        <w:t>Why is antibiotic resistance one of the greatest challenges of the next decade?</w:t>
+          <w:b/>
+          <w:bCs/>
+          <w:sz w:val="24"/>
+          <w:szCs w:val="24"/>
+        </w:rPr>
+      </w:pPr>
+      <w:r>
+        <w:rPr>
+          <w:b/>
+          <w:bCs/>
+          <w:sz w:val="24"/>
+          <w:szCs w:val="24"/>
+        </w:rPr>
+        <w:t>What are some other approaches for selectively killing pathogenic microbes in a human host, besides antibiotics?</w:t>
       </w:r>
     </w:p>
     <w:p>
@@ -59,7 +103,49 @@
           <w:sz w:val="24"/>
           <w:szCs w:val="24"/>
         </w:rPr>
-        <w:t>How could an increase in the prevalence of multi-drug resistance microbes’ impact current medical procedures?</w:t>
+        <w:t xml:space="preserve">With the devastating COVID-19 pandemic and other recent infectious pathogens or viral diseases (Ebola, Zika, etc.) combined with an increasing rate of resistance to conventional </w:t>
+      </w:r>
+      <w:r>
+        <w:rPr>
+          <w:sz w:val="24"/>
+          <w:szCs w:val="24"/>
+        </w:rPr>
+        <w:t>antibiotics</w:t>
+      </w:r>
+      <w:r>
+        <w:rPr>
+          <w:sz w:val="24"/>
+          <w:szCs w:val="24"/>
+        </w:rPr>
+        <w:t>, several antibacterial and antiv</w:t>
+      </w:r>
+      <w:r>
+        <w:rPr>
+          <w:sz w:val="24"/>
+          <w:szCs w:val="24"/>
+        </w:rPr>
+        <w:t xml:space="preserve">iruses </w:t>
+      </w:r>
+      <w:r>
+        <w:rPr>
+          <w:sz w:val="24"/>
+          <w:szCs w:val="24"/>
+        </w:rPr>
+        <w:t xml:space="preserve">strategies </w:t>
+      </w:r>
+      <w:r>
+        <w:rPr>
+          <w:sz w:val="24"/>
+          <w:szCs w:val="24"/>
+        </w:rPr>
+        <w:t>have been developed</w:t>
+      </w:r>
+      <w:r>
+        <w:rPr>
+          <w:sz w:val="24"/>
+          <w:szCs w:val="24"/>
+        </w:rPr>
+        <w:t>.</w:t>
       </w:r>
     </w:p>
     <w:p>
@@ -74,7 +160,57 @@
           <w:sz w:val="24"/>
           <w:szCs w:val="24"/>
         </w:rPr>
-        <w:t>What are some other approaches for selectively killing pathogenic microbes in a human host, besides antibiotics?</w:t>
+        <w:t>Regarding bacterial therapeutics, treatment strategies include</w:t>
+      </w:r>
+      <w:r>
+        <w:rPr>
+          <w:sz w:val="24"/>
+          <w:szCs w:val="24"/>
+        </w:rPr>
+        <w:t xml:space="preserve"> </w:t>
+      </w:r>
+      <w:r>
+        <w:rPr>
+          <w:sz w:val="24"/>
+          <w:szCs w:val="24"/>
+        </w:rPr>
+        <w:fldChar w:fldCharType="begin"/>
+      </w:r>
+      <w:r>
+        <w:rPr>
+          <w:sz w:val="24"/>
+          <w:szCs w:val="24"/>
+        </w:rPr>
+        <w:instrText xml:space="preserve"> ADDIN ZOTERO_ITEM CSL_CITATION {"citationID":"PPWQlMcz","properties":{"formattedCitation":"[1]","plainCitation":"[1]","noteIndex":0},"citationItems":[{"id":1759,"uris":["http://zotero.org/users/7286058/items/3ZBBJ6BV"],"itemData":{"id":1759,"type":"article-journal","abstract":"As bacteria become increasingly resistant to commonly used antibiotics, the development of alternative therapeutic approaches is critical. Here we describe novel strategies that are being developed for treatment of bacterial pathogens., The utility of conventional antibiotics for the treatment of bacterial infections has become increasingly strained due to increased rates of resistance coupled with reduced rates of development of new agents. As a result, multidrug-resistant, extensively drug-resistant, and pandrug-resistant bacterial strains are now frequently encountered. This has led to fears of a “postantibiotic era” in which many bacterial infections will be untreatable. Alternative nonantibiotic treatment strategies need to be explored to ensure that a robust pipeline of effective therapies is available to clinicians. In this review, we highlight some of the recent developments in this area, such as the targeting of bacterial virulence factors, utilization of bacteriophages to kill bacteria, and manipulation of the microbiome to combat infections.","container-title":"Clinical Infectious Diseases: An Official Publication of the Infectious Diseases Society of America","DOI":"10.1093/cid/ciw200","ISSN":"1058-4838","issue":"1","journalAbbreviation":"Clin Infect Dis","note":"PMID: 27025826\nPMCID: PMC4901866","page":"89-95","source":"PubMed Central","title":"Beyond Antibiotics: New Therapeutic Approaches for Bacterial Infections","title-short":"Beyond Antibiotics","URL":"https://www.ncbi.nlm.nih.gov/pmc/articles/PMC4901866/","volume":"63","author":[{"family":"Hauser","given":"Alan R."},{"family":"Mecsas","given":"Joan"},{"family":"Moir","given":"Donald T."}],"accessed":{"date-parts":[["2022",4,22]]},"issued":{"date-parts":[["2016",7,1]]}}}],"schema":"https://github.com/citation-style-language/schema/raw/master/csl-citation.json"} </w:instrText>
+      </w:r>
+      <w:r>
+        <w:rPr>
+          <w:sz w:val="24"/>
+          <w:szCs w:val="24"/>
+        </w:rPr>
+        <w:fldChar w:fldCharType="separate"/>
+      </w:r>
+      <w:r>
+        <w:rPr>
+          <w:noProof/>
+          <w:sz w:val="24"/>
+          <w:szCs w:val="24"/>
+        </w:rPr>
+        <w:t>[1]</w:t>
+      </w:r>
+      <w:r>
+        <w:rPr>
+          <w:sz w:val="24"/>
+          <w:szCs w:val="24"/>
+        </w:rPr>
+        <w:fldChar w:fldCharType="end"/>
+      </w:r>
+      <w:r>
+        <w:rPr>
+          <w:sz w:val="24"/>
+          <w:szCs w:val="24"/>
+        </w:rPr>
+        <w:t>:</w:t>
       </w:r>
     </w:p>
     <w:p>
@@ -86,28 +222,238 @@
       </w:pPr>
       <w:r>
         <w:rPr>
-          <w:sz w:val="24"/>
-          <w:szCs w:val="24"/>
-        </w:rPr>
-        <w:t>Wilson, Daniel. Nature Reviews Microbiology volume 12, pages 35–48(2014).</w:t>
-      </w:r>
-      <w:r>
-        <w:rPr>
-          <w:sz w:val="24"/>
-          <w:szCs w:val="24"/>
-        </w:rPr>
-        <w:br/>
-      </w:r>
-      <w:hyperlink r:id="rId8" w:tgtFrame="_blank" w:history="1">
-        <w:r>
-          <w:rPr>
-            <w:rStyle w:val="Hyperlink"/>
-            <w:sz w:val="24"/>
-            <w:szCs w:val="24"/>
-          </w:rPr>
-          <w:t>http://www.nature.com/nrmicro/journal/v12/n1/fig_tab/nrmicro3155_F1.html</w:t>
-        </w:r>
-      </w:hyperlink>
+          <w:b/>
+          <w:bCs/>
+          <w:sz w:val="24"/>
+          <w:szCs w:val="24"/>
+        </w:rPr>
+        <w:t>Targeting toxins and secretion systems:</w:t>
+      </w:r>
+      <w:r>
+        <w:rPr>
+          <w:sz w:val="24"/>
+          <w:szCs w:val="24"/>
+        </w:rPr>
+        <w:t xml:space="preserve"> </w:t>
+      </w:r>
+      <w:r>
+        <w:rPr>
+          <w:sz w:val="24"/>
+          <w:szCs w:val="24"/>
+        </w:rPr>
+        <w:t>Secretion systems transport toxins</w:t>
+      </w:r>
+      <w:r>
+        <w:rPr>
+          <w:sz w:val="24"/>
+          <w:szCs w:val="24"/>
+        </w:rPr>
+        <w:t>,</w:t>
+      </w:r>
+      <w:r>
+        <w:rPr>
+          <w:sz w:val="24"/>
+          <w:szCs w:val="24"/>
+        </w:rPr>
+        <w:t xml:space="preserve"> produced in the bacterial cytosol bacteria</w:t>
+      </w:r>
+      <w:r>
+        <w:rPr>
+          <w:sz w:val="24"/>
+          <w:szCs w:val="24"/>
+        </w:rPr>
+        <w:t>,</w:t>
+      </w:r>
+      <w:r>
+        <w:rPr>
+          <w:sz w:val="24"/>
+          <w:szCs w:val="24"/>
+        </w:rPr>
+        <w:t xml:space="preserve"> across the bacterial cell membrane to human cells. </w:t>
+      </w:r>
+      <w:r>
+        <w:rPr>
+          <w:sz w:val="24"/>
+          <w:szCs w:val="24"/>
+        </w:rPr>
+        <w:t xml:space="preserve"> T</w:t>
+      </w:r>
+      <w:r>
+        <w:rPr>
+          <w:sz w:val="24"/>
+          <w:szCs w:val="24"/>
+        </w:rPr>
+        <w:t xml:space="preserve">wo types of agents </w:t>
+      </w:r>
+      <w:r>
+        <w:rPr>
+          <w:sz w:val="24"/>
+          <w:szCs w:val="24"/>
+        </w:rPr>
+        <w:t>exist</w:t>
+      </w:r>
+      <w:r>
+        <w:rPr>
+          <w:sz w:val="24"/>
+          <w:szCs w:val="24"/>
+        </w:rPr>
+        <w:t>: chemical inhibitors and antibodies</w:t>
+      </w:r>
+      <w:r>
+        <w:rPr>
+          <w:sz w:val="24"/>
+          <w:szCs w:val="24"/>
+        </w:rPr>
+        <w:t xml:space="preserve"> which block host cell receptor or disrupt the pore formation which allows the toxin to penetrate the infected cell. </w:t>
+      </w:r>
+      <w:r>
+        <w:rPr>
+          <w:sz w:val="24"/>
+          <w:szCs w:val="24"/>
+        </w:rPr>
+        <w:t xml:space="preserve">Inhibitor drugs target type 3 secretion (T3S) systems used by many gram-negative bacteria to inject these toxins directly into human cells. </w:t>
+      </w:r>
+      <w:r>
+        <w:rPr>
+          <w:sz w:val="24"/>
+          <w:szCs w:val="24"/>
+        </w:rPr>
+        <w:t>More specifically, a</w:t>
+      </w:r>
+      <w:r>
+        <w:rPr>
+          <w:sz w:val="24"/>
+          <w:szCs w:val="24"/>
+        </w:rPr>
+        <w:t xml:space="preserve"> number of agents are studied in clinical trials to target </w:t>
+      </w:r>
+      <w:r>
+        <w:rPr>
+          <w:sz w:val="24"/>
+          <w:szCs w:val="24"/>
+        </w:rPr>
+        <w:t xml:space="preserve">either proteins </w:t>
+      </w:r>
+      <w:proofErr w:type="spellStart"/>
+      <w:r>
+        <w:rPr>
+          <w:i/>
+          <w:iCs/>
+          <w:sz w:val="24"/>
+          <w:szCs w:val="24"/>
+        </w:rPr>
+        <w:t>PscF</w:t>
+      </w:r>
+      <w:proofErr w:type="spellEnd"/>
+      <w:r>
+        <w:rPr>
+          <w:sz w:val="24"/>
+          <w:szCs w:val="24"/>
+        </w:rPr>
+        <w:t xml:space="preserve"> which form the T3S needle complex, or </w:t>
+      </w:r>
+      <w:proofErr w:type="spellStart"/>
+      <w:r>
+        <w:rPr>
+          <w:i/>
+          <w:iCs/>
+          <w:sz w:val="24"/>
+          <w:szCs w:val="24"/>
+        </w:rPr>
+        <w:t>PcrV</w:t>
+      </w:r>
+      <w:proofErr w:type="spellEnd"/>
+      <w:r>
+        <w:rPr>
+          <w:sz w:val="24"/>
+          <w:szCs w:val="24"/>
+        </w:rPr>
+        <w:t>, a protein part of T3S apparatus critical for insertion of a translocation pore into the host plasma membrane</w:t>
+      </w:r>
+      <w:r>
+        <w:rPr>
+          <w:sz w:val="24"/>
+          <w:szCs w:val="24"/>
+        </w:rPr>
+        <w:t xml:space="preserve"> or even the host infected cells directly.</w:t>
+      </w:r>
+      <w:r>
+        <w:rPr>
+          <w:sz w:val="24"/>
+          <w:szCs w:val="24"/>
+        </w:rPr>
+        <w:t xml:space="preserve"> </w:t>
+      </w:r>
+      <w:r>
+        <w:rPr>
+          <w:sz w:val="24"/>
+          <w:szCs w:val="24"/>
+        </w:rPr>
+        <w:t>However,</w:t>
+      </w:r>
+      <w:r>
+        <w:rPr>
+          <w:sz w:val="24"/>
+          <w:szCs w:val="24"/>
+        </w:rPr>
+        <w:t xml:space="preserve"> bacteria often use multiple and redundant pathogenic pathways and</w:t>
+      </w:r>
+      <w:r>
+        <w:rPr>
+          <w:sz w:val="24"/>
+          <w:szCs w:val="24"/>
+        </w:rPr>
+        <w:t xml:space="preserve">, </w:t>
+      </w:r>
+      <w:r>
+        <w:rPr>
+          <w:sz w:val="24"/>
+          <w:szCs w:val="24"/>
+        </w:rPr>
+        <w:t>in combination of conventional antibiotics</w:t>
+      </w:r>
+      <w:r>
+        <w:rPr>
+          <w:sz w:val="24"/>
+          <w:szCs w:val="24"/>
+        </w:rPr>
+        <w:t xml:space="preserve">, </w:t>
+      </w:r>
+      <w:r>
+        <w:rPr>
+          <w:sz w:val="24"/>
+          <w:szCs w:val="24"/>
+        </w:rPr>
+        <w:t>combining multiple compounds</w:t>
+      </w:r>
+      <w:r>
+        <w:rPr>
+          <w:sz w:val="24"/>
+          <w:szCs w:val="24"/>
+        </w:rPr>
+        <w:t xml:space="preserve"> </w:t>
+      </w:r>
+      <w:r>
+        <w:rPr>
+          <w:sz w:val="24"/>
+          <w:szCs w:val="24"/>
+        </w:rPr>
+        <w:t xml:space="preserve">directed to </w:t>
+      </w:r>
+      <w:r>
+        <w:rPr>
+          <w:sz w:val="24"/>
+          <w:szCs w:val="24"/>
+        </w:rPr>
+        <w:t>several bacterial</w:t>
+      </w:r>
+      <w:r>
+        <w:rPr>
+          <w:sz w:val="24"/>
+          <w:szCs w:val="24"/>
+        </w:rPr>
+        <w:t xml:space="preserve"> targets may be necessary for greater efficacity.</w:t>
+      </w:r>
     </w:p>
     <w:p>
       <w:pPr>
@@ -116,6 +462,94 @@
           <w:szCs w:val="24"/>
         </w:rPr>
       </w:pPr>
+      <w:r>
+        <w:rPr>
+          <w:b/>
+          <w:bCs/>
+          <w:sz w:val="24"/>
+          <w:szCs w:val="24"/>
+        </w:rPr>
+        <w:t>Targeting biofilms</w:t>
+      </w:r>
+      <w:r>
+        <w:rPr>
+          <w:sz w:val="24"/>
+          <w:szCs w:val="24"/>
+        </w:rPr>
+        <w:t>:</w:t>
+      </w:r>
+      <w:r>
+        <w:rPr>
+          <w:sz w:val="24"/>
+          <w:szCs w:val="24"/>
+        </w:rPr>
+        <w:t xml:space="preserve"> new methods are being investigated to </w:t>
+      </w:r>
+      <w:r>
+        <w:rPr>
+          <w:sz w:val="24"/>
+          <w:szCs w:val="24"/>
+        </w:rPr>
+        <w:t xml:space="preserve">prevent or </w:t>
+      </w:r>
+      <w:r>
+        <w:rPr>
+          <w:sz w:val="24"/>
+          <w:szCs w:val="24"/>
+        </w:rPr>
+        <w:t xml:space="preserve">disaggregate biofilms </w:t>
+      </w:r>
+      <w:r>
+        <w:rPr>
+          <w:sz w:val="24"/>
+          <w:szCs w:val="24"/>
+        </w:rPr>
+        <w:t xml:space="preserve">which are major sources of infection. Small molecules </w:t>
+      </w:r>
+      <w:r>
+        <w:rPr>
+          <w:sz w:val="24"/>
+          <w:szCs w:val="24"/>
+        </w:rPr>
+        <w:t xml:space="preserve">or compounds </w:t>
+      </w:r>
+      <w:r>
+        <w:rPr>
+          <w:sz w:val="24"/>
+          <w:szCs w:val="24"/>
+        </w:rPr>
+        <w:t xml:space="preserve">have been developed to interfere with molecules which </w:t>
+      </w:r>
+      <w:r>
+        <w:rPr>
+          <w:sz w:val="24"/>
+          <w:szCs w:val="24"/>
+        </w:rPr>
+        <w:t xml:space="preserve">regulate bacteria to form </w:t>
+      </w:r>
+      <w:r>
+        <w:rPr>
+          <w:sz w:val="24"/>
+          <w:szCs w:val="24"/>
+        </w:rPr>
+        <w:t xml:space="preserve">biofilms (for example c-di-GMP, a signaling molecule or </w:t>
+      </w:r>
+      <w:r>
+        <w:rPr>
+          <w:i/>
+          <w:iCs/>
+          <w:sz w:val="24"/>
+          <w:szCs w:val="24"/>
+        </w:rPr>
+        <w:t>adhesins</w:t>
+      </w:r>
+      <w:r>
+        <w:rPr>
+          <w:sz w:val="24"/>
+          <w:szCs w:val="24"/>
+        </w:rPr>
+        <w:t>).</w:t>
+      </w:r>
     </w:p>
     <w:p>
       <w:pPr>
@@ -124,6 +558,59 @@
           <w:szCs w:val="24"/>
         </w:rPr>
       </w:pPr>
+      <w:r>
+        <w:rPr>
+          <w:b/>
+          <w:bCs/>
+          <w:sz w:val="24"/>
+          <w:szCs w:val="24"/>
+        </w:rPr>
+        <w:t xml:space="preserve">Targeting </w:t>
+      </w:r>
+      <w:r>
+        <w:rPr>
+          <w:b/>
+          <w:bCs/>
+          <w:sz w:val="24"/>
+          <w:szCs w:val="24"/>
+        </w:rPr>
+        <w:t>signaling</w:t>
+      </w:r>
+      <w:r>
+        <w:rPr>
+          <w:sz w:val="24"/>
+          <w:szCs w:val="24"/>
+        </w:rPr>
+        <w:t xml:space="preserve">: quorum sensing (QS) plays a major role in biofilm formation </w:t>
+      </w:r>
+      <w:r>
+        <w:rPr>
+          <w:sz w:val="24"/>
+          <w:szCs w:val="24"/>
+        </w:rPr>
+        <w:t>and</w:t>
+      </w:r>
+      <w:r>
+        <w:rPr>
+          <w:sz w:val="24"/>
+          <w:szCs w:val="24"/>
+        </w:rPr>
+        <w:t xml:space="preserve"> regulate the virulence of the bacterial infection.</w:t>
+      </w:r>
+      <w:r>
+        <w:rPr>
+          <w:sz w:val="24"/>
+          <w:szCs w:val="24"/>
+        </w:rPr>
+        <w:t xml:space="preserve"> The existing drug strategies aim at inhibiting directly the synthesis of QS molecules or prevent their binding to their receptors.</w:t>
+      </w:r>
+      <w:r>
+        <w:rPr>
+          <w:sz w:val="24"/>
+          <w:szCs w:val="24"/>
+        </w:rPr>
+        <w:t xml:space="preserve"> Other inhibitors block the upstream regulatory system necessary for the transcription of virulence factors.</w:t>
+      </w:r>
     </w:p>
     <w:p>
       <w:pPr>
@@ -132,6 +619,533 @@
           <w:szCs w:val="24"/>
         </w:rPr>
       </w:pPr>
+      <w:r>
+        <w:rPr>
+          <w:b/>
+          <w:bCs/>
+          <w:sz w:val="24"/>
+          <w:szCs w:val="24"/>
+        </w:rPr>
+        <w:t>Bacteriophage therapy:</w:t>
+      </w:r>
+      <w:r>
+        <w:rPr>
+          <w:sz w:val="24"/>
+          <w:szCs w:val="24"/>
+        </w:rPr>
+        <w:t xml:space="preserve"> bacteriophages are attractive therapies as they have no effect of human cells, or microbiome and </w:t>
+      </w:r>
+      <w:r>
+        <w:rPr>
+          <w:sz w:val="24"/>
+          <w:szCs w:val="24"/>
+        </w:rPr>
+        <w:t xml:space="preserve">are </w:t>
+      </w:r>
+      <w:r>
+        <w:rPr>
+          <w:sz w:val="24"/>
+          <w:szCs w:val="24"/>
+        </w:rPr>
+        <w:t xml:space="preserve">very specific to a strain but </w:t>
+      </w:r>
+      <w:r>
+        <w:rPr>
+          <w:sz w:val="24"/>
+          <w:szCs w:val="24"/>
+        </w:rPr>
+        <w:t xml:space="preserve">they also </w:t>
+      </w:r>
+      <w:r>
+        <w:rPr>
+          <w:sz w:val="24"/>
+          <w:szCs w:val="24"/>
+        </w:rPr>
+        <w:t xml:space="preserve">can develop bacterial resistance, </w:t>
+      </w:r>
+      <w:r>
+        <w:rPr>
+          <w:sz w:val="24"/>
+          <w:szCs w:val="24"/>
+        </w:rPr>
+        <w:t xml:space="preserve">are </w:t>
+      </w:r>
+      <w:r>
+        <w:rPr>
+          <w:sz w:val="24"/>
+          <w:szCs w:val="24"/>
+        </w:rPr>
+        <w:t xml:space="preserve">difficult to produce and deliver </w:t>
+      </w:r>
+      <w:r>
+        <w:rPr>
+          <w:sz w:val="24"/>
+          <w:szCs w:val="24"/>
+        </w:rPr>
+        <w:t>to</w:t>
+      </w:r>
+      <w:r>
+        <w:rPr>
+          <w:sz w:val="24"/>
+          <w:szCs w:val="24"/>
+        </w:rPr>
+        <w:t xml:space="preserve"> the human host, and usually need to be bundled with others due to their specificities.</w:t>
+      </w:r>
+    </w:p>
+    <w:p>
+      <w:pPr>
+        <w:rPr>
+          <w:sz w:val="24"/>
+          <w:szCs w:val="24"/>
+        </w:rPr>
+      </w:pPr>
+      <w:r>
+        <w:rPr>
+          <w:b/>
+          <w:bCs/>
+          <w:sz w:val="24"/>
+          <w:szCs w:val="24"/>
+        </w:rPr>
+        <w:t>Microbiome therapy</w:t>
+      </w:r>
+      <w:r>
+        <w:rPr>
+          <w:sz w:val="24"/>
+          <w:szCs w:val="24"/>
+        </w:rPr>
+        <w:t>: fecal microbiota transplant (FMT) or the use of probiotics have shown to cure many patients; they are too novel and raise many questions.</w:t>
+      </w:r>
+    </w:p>
+    <w:p>
+      <w:pPr>
+        <w:rPr>
+          <w:sz w:val="24"/>
+          <w:szCs w:val="24"/>
+        </w:rPr>
+      </w:pPr>
+      <w:r>
+        <w:rPr>
+          <w:sz w:val="24"/>
+          <w:szCs w:val="24"/>
+        </w:rPr>
+        <w:t>There are two types of antiviral therapeutics</w:t>
+      </w:r>
+      <w:r>
+        <w:rPr>
+          <w:sz w:val="24"/>
+          <w:szCs w:val="24"/>
+        </w:rPr>
+        <w:t xml:space="preserve"> </w:t>
+      </w:r>
+      <w:r>
+        <w:rPr>
+          <w:sz w:val="24"/>
+          <w:szCs w:val="24"/>
+        </w:rPr>
+        <w:fldChar w:fldCharType="begin"/>
+      </w:r>
+      <w:r>
+        <w:rPr>
+          <w:sz w:val="24"/>
+          <w:szCs w:val="24"/>
+        </w:rPr>
+        <w:instrText xml:space="preserve"> ADDIN ZOTERO_ITEM CSL_CITATION {"citationID":"Bjp8uh6v","properties":{"formattedCitation":"[2]","plainCitation":"[2]","noteIndex":0},"citationItems":[{"id":1814,"uris":["http://zotero.org/users/7286058/items/3X4KXYEX"],"itemData":{"id":1814,"type":"article-journal","container-title":"Nature Medicine","DOI":"10.1038/s41591-021-01282-0","ISSN":"1078-8956, 1546-170X","issue":"3","journalAbbreviation":"Nat Med","language":"en","page":"401-410","source":"DOI.org (Crossref)","title":"Developing therapeutic approaches for twenty-first-century emerging infectious viral diseases","URL":"http://www.nature.com/articles/s41591-021-01282-0","volume":"27","author":[{"family":"Meganck","given":"Rita M."},{"family":"Baric","given":"Ralph S."}],"accessed":{"date-parts":[["2022",4,23]]},"issued":{"date-parts":[["2021",3]]}}}],"schema":"https://github.com/citation-style-language/schema/raw/master/csl-citation.json"} </w:instrText>
+      </w:r>
+      <w:r>
+        <w:rPr>
+          <w:sz w:val="24"/>
+          <w:szCs w:val="24"/>
+        </w:rPr>
+        <w:fldChar w:fldCharType="separate"/>
+      </w:r>
+      <w:r>
+        <w:rPr>
+          <w:noProof/>
+          <w:sz w:val="24"/>
+          <w:szCs w:val="24"/>
+        </w:rPr>
+        <w:t>[2]</w:t>
+      </w:r>
+      <w:r>
+        <w:rPr>
+          <w:sz w:val="24"/>
+          <w:szCs w:val="24"/>
+        </w:rPr>
+        <w:fldChar w:fldCharType="end"/>
+      </w:r>
+      <w:r>
+        <w:rPr>
+          <w:sz w:val="24"/>
+          <w:szCs w:val="24"/>
+        </w:rPr>
+        <w:t xml:space="preserve">: directly targeting the </w:t>
+      </w:r>
+      <w:r>
+        <w:rPr>
+          <w:sz w:val="24"/>
+          <w:szCs w:val="24"/>
+        </w:rPr>
+        <w:t>virus (</w:t>
+      </w:r>
+      <w:r>
+        <w:rPr>
+          <w:sz w:val="24"/>
+          <w:szCs w:val="24"/>
+        </w:rPr>
+        <w:t xml:space="preserve">antibodies, receptor decoys, polymerase inhibitors, viral protease inhibitors, nucleoside analogs, viral translation inhibitors, fusion inhibitors) or the host </w:t>
+      </w:r>
+      <w:r>
+        <w:rPr>
+          <w:sz w:val="24"/>
+          <w:szCs w:val="24"/>
+        </w:rPr>
+        <w:t>cells (</w:t>
+      </w:r>
+      <w:r>
+        <w:rPr>
+          <w:sz w:val="24"/>
+          <w:szCs w:val="24"/>
+        </w:rPr>
+        <w:t xml:space="preserve">antibodies, endocytosis inhibitors, </w:t>
+      </w:r>
+      <w:r>
+        <w:rPr>
+          <w:sz w:val="24"/>
+          <w:szCs w:val="24"/>
+        </w:rPr>
+        <w:lastRenderedPageBreak/>
+        <w:t>interferons, kinase inhibitor, lipidomic drugs).</w:t>
+      </w:r>
+      <w:r>
+        <w:rPr>
+          <w:sz w:val="24"/>
+          <w:szCs w:val="24"/>
+        </w:rPr>
+        <w:t xml:space="preserve"> With progress in sequencing technologies, many viral genome sequences have been identified providing a vast range of various strains for drug and vaccine. </w:t>
+      </w:r>
+      <w:r>
+        <w:rPr>
+          <w:sz w:val="24"/>
+          <w:szCs w:val="24"/>
+        </w:rPr>
+        <w:t>Using r</w:t>
+      </w:r>
+      <w:r>
+        <w:rPr>
+          <w:sz w:val="24"/>
+          <w:szCs w:val="24"/>
+        </w:rPr>
+        <w:t xml:space="preserve">everse genetic, synthetic biology has </w:t>
+      </w:r>
+      <w:r>
+        <w:rPr>
+          <w:sz w:val="24"/>
+          <w:szCs w:val="24"/>
+        </w:rPr>
+        <w:t>generated reporter viruses</w:t>
+      </w:r>
+      <w:r>
+        <w:rPr>
+          <w:sz w:val="24"/>
+          <w:szCs w:val="24"/>
+        </w:rPr>
+        <w:t xml:space="preserve"> used to identify strains capable of replicating in human cells.</w:t>
+      </w:r>
+      <w:r>
+        <w:rPr>
+          <w:sz w:val="24"/>
+          <w:szCs w:val="24"/>
+        </w:rPr>
+        <w:t xml:space="preserve"> RNA-based therapeutics are promising for preventing and treating viral diseases. They are simple to design</w:t>
+      </w:r>
+      <w:r>
+        <w:rPr>
+          <w:sz w:val="24"/>
+          <w:szCs w:val="24"/>
+        </w:rPr>
+        <w:t>, could be reconverted quickly in response to new viral sequences, deactivate either viral or host replication factors, interfere with regulation or restriction factors.</w:t>
+      </w:r>
+      <w:r>
+        <w:rPr>
+          <w:sz w:val="24"/>
+          <w:szCs w:val="24"/>
+        </w:rPr>
+        <w:t xml:space="preserve"> RNA-based therapeutics include: antisense oligonucleotides (ASOs), anti-micro RNAs (anti-</w:t>
+      </w:r>
+      <w:proofErr w:type="spellStart"/>
+      <w:r>
+        <w:rPr>
+          <w:sz w:val="24"/>
+          <w:szCs w:val="24"/>
+        </w:rPr>
+        <w:t>miRs</w:t>
+      </w:r>
+      <w:proofErr w:type="spellEnd"/>
+      <w:r>
+        <w:rPr>
+          <w:sz w:val="24"/>
+          <w:szCs w:val="24"/>
+        </w:rPr>
+        <w:t>), RNA aptamers, miRNAs/</w:t>
+      </w:r>
+      <w:proofErr w:type="spellStart"/>
+      <w:r>
+        <w:rPr>
+          <w:sz w:val="24"/>
+          <w:szCs w:val="24"/>
+        </w:rPr>
+        <w:t>siRNAS</w:t>
+      </w:r>
+      <w:proofErr w:type="spellEnd"/>
+      <w:r>
+        <w:rPr>
+          <w:sz w:val="24"/>
+          <w:szCs w:val="24"/>
+        </w:rPr>
+        <w:t xml:space="preserve">, </w:t>
+      </w:r>
+      <w:r>
+        <w:rPr>
+          <w:sz w:val="24"/>
+          <w:szCs w:val="24"/>
+        </w:rPr>
+        <w:t>small acting RNAs (</w:t>
+      </w:r>
+      <w:proofErr w:type="spellStart"/>
+      <w:r>
+        <w:rPr>
+          <w:sz w:val="24"/>
+          <w:szCs w:val="24"/>
+        </w:rPr>
+        <w:t>saRNAs</w:t>
+      </w:r>
+      <w:proofErr w:type="spellEnd"/>
+      <w:r>
+        <w:rPr>
+          <w:sz w:val="24"/>
+          <w:szCs w:val="24"/>
+        </w:rPr>
+        <w:t>)</w:t>
+      </w:r>
+      <w:r>
+        <w:rPr>
+          <w:sz w:val="24"/>
+          <w:szCs w:val="24"/>
+        </w:rPr>
+        <w:t xml:space="preserve">, </w:t>
+      </w:r>
+      <w:proofErr w:type="spellStart"/>
+      <w:r>
+        <w:rPr>
+          <w:sz w:val="24"/>
+          <w:szCs w:val="24"/>
+        </w:rPr>
+        <w:t>mRNAS</w:t>
+      </w:r>
+      <w:proofErr w:type="spellEnd"/>
+      <w:r>
+        <w:rPr>
+          <w:sz w:val="24"/>
+          <w:szCs w:val="24"/>
+        </w:rPr>
+        <w:t xml:space="preserve"> and CRISPR RNAs.</w:t>
+      </w:r>
+    </w:p>
+    <w:p>
+      <w:pPr>
+        <w:pStyle w:val="Bibliography"/>
+        <w:rPr>
+          <w:rFonts w:ascii="Calibri" w:cs="Calibri"/>
+          <w:sz w:val="24"/>
+        </w:rPr>
+      </w:pPr>
+      <w:r>
+        <w:rPr>
+          <w:sz w:val="24"/>
+          <w:szCs w:val="24"/>
+        </w:rPr>
+        <w:fldChar w:fldCharType="begin"/>
+      </w:r>
+      <w:r>
+        <w:rPr>
+          <w:sz w:val="24"/>
+          <w:szCs w:val="24"/>
+        </w:rPr>
+        <w:instrText xml:space="preserve"> ADDIN ZOTERO_BIBL {"uncited":[],"omitted":[],"custom":[]} CSL_BIBLIOGRAPHY </w:instrText>
+      </w:r>
+      <w:r>
+        <w:rPr>
+          <w:sz w:val="24"/>
+          <w:szCs w:val="24"/>
+        </w:rPr>
+        <w:fldChar w:fldCharType="separate"/>
+      </w:r>
+      <w:r>
+        <w:rPr>
+          <w:rFonts w:ascii="Calibri" w:cs="Calibri"/>
+          <w:sz w:val="24"/>
+        </w:rPr>
+        <w:t>[1]</w:t>
+      </w:r>
+      <w:r>
+        <w:rPr>
+          <w:rFonts w:ascii="Calibri" w:cs="Calibri"/>
+          <w:sz w:val="24"/>
+        </w:rPr>
+        <w:tab/>
+        <w:t xml:space="preserve">A. R. Hauser, J. </w:t>
+      </w:r>
+      <w:proofErr w:type="spellStart"/>
+      <w:r>
+        <w:rPr>
+          <w:rFonts w:ascii="Calibri" w:cs="Calibri"/>
+          <w:sz w:val="24"/>
+        </w:rPr>
+        <w:t>Mecsas</w:t>
+      </w:r>
+      <w:proofErr w:type="spellEnd"/>
+      <w:r>
+        <w:rPr>
+          <w:rFonts w:ascii="Calibri" w:cs="Calibri"/>
+          <w:sz w:val="24"/>
+        </w:rPr>
+        <w:t xml:space="preserve">, and D. T. Moir, “Beyond Antibiotics: New Therapeutic Approaches for Bacterial Infections,” </w:t>
+      </w:r>
+      <w:r>
+        <w:rPr>
+          <w:rFonts w:ascii="Calibri" w:cs="Calibri"/>
+          <w:i/>
+          <w:iCs/>
+          <w:sz w:val="24"/>
+        </w:rPr>
+        <w:t>Clin Infect Dis</w:t>
+      </w:r>
+      <w:r>
+        <w:rPr>
+          <w:rFonts w:ascii="Calibri" w:cs="Calibri"/>
+          <w:sz w:val="24"/>
+        </w:rPr>
+        <w:t xml:space="preserve">, vol. 63, no. 1, pp. 89–95, Jul. 2016, </w:t>
+      </w:r>
+      <w:proofErr w:type="spellStart"/>
+      <w:r>
+        <w:rPr>
+          <w:rFonts w:ascii="Calibri" w:cs="Calibri"/>
+          <w:sz w:val="24"/>
+        </w:rPr>
+        <w:t>doi</w:t>
+      </w:r>
+      <w:proofErr w:type="spellEnd"/>
+      <w:r>
+        <w:rPr>
+          <w:rFonts w:ascii="Calibri" w:cs="Calibri"/>
+          <w:sz w:val="24"/>
+        </w:rPr>
+        <w:t>: 10.1093/</w:t>
+      </w:r>
+      <w:proofErr w:type="spellStart"/>
+      <w:r>
+        <w:rPr>
+          <w:rFonts w:ascii="Calibri" w:cs="Calibri"/>
+          <w:sz w:val="24"/>
+        </w:rPr>
+        <w:t>cid</w:t>
+      </w:r>
+      <w:proofErr w:type="spellEnd"/>
+      <w:r>
+        <w:rPr>
+          <w:rFonts w:ascii="Calibri" w:cs="Calibri"/>
+          <w:sz w:val="24"/>
+        </w:rPr>
+        <w:t>/ciw200.</w:t>
+      </w:r>
+    </w:p>
+    <w:p>
+      <w:pPr>
+        <w:pStyle w:val="Bibliography"/>
+        <w:rPr>
+          <w:rFonts w:ascii="Calibri" w:cs="Calibri"/>
+          <w:sz w:val="24"/>
+        </w:rPr>
+      </w:pPr>
+      <w:r>
+        <w:rPr>
+          <w:rFonts w:ascii="Calibri" w:cs="Calibri"/>
+          <w:sz w:val="24"/>
+        </w:rPr>
+        <w:t>[2]</w:t>
+      </w:r>
+      <w:r>
+        <w:rPr>
+          <w:rFonts w:ascii="Calibri" w:cs="Calibri"/>
+          <w:sz w:val="24"/>
+        </w:rPr>
+        <w:tab/>
+        <w:t xml:space="preserve">R. M. </w:t>
+      </w:r>
+      <w:proofErr w:type="spellStart"/>
+      <w:r>
+        <w:rPr>
+          <w:rFonts w:ascii="Calibri" w:cs="Calibri"/>
+          <w:sz w:val="24"/>
+        </w:rPr>
+        <w:t>Meganck</w:t>
+      </w:r>
+      <w:proofErr w:type="spellEnd"/>
+      <w:r>
+        <w:rPr>
+          <w:rFonts w:ascii="Calibri" w:cs="Calibri"/>
+          <w:sz w:val="24"/>
+        </w:rPr>
+        <w:t xml:space="preserve"> and R. S. Baric, “Developing therapeutic approaches for twenty-first-century emerging infectious viral diseases,” </w:t>
+      </w:r>
+      <w:r>
+        <w:rPr>
+          <w:rFonts w:ascii="Calibri" w:cs="Calibri"/>
+          <w:i/>
+          <w:iCs/>
+          <w:sz w:val="24"/>
+        </w:rPr>
+        <w:t>Nat Med</w:t>
+      </w:r>
+      <w:r>
+        <w:rPr>
+          <w:rFonts w:ascii="Calibri" w:cs="Calibri"/>
+          <w:sz w:val="24"/>
+        </w:rPr>
+        <w:t xml:space="preserve">, vol. 27, no. 3, pp. 401–410, Mar. 2021, </w:t>
+      </w:r>
+      <w:proofErr w:type="spellStart"/>
+      <w:r>
+        <w:rPr>
+          <w:rFonts w:ascii="Calibri" w:cs="Calibri"/>
+          <w:sz w:val="24"/>
+        </w:rPr>
+        <w:t>doi</w:t>
+      </w:r>
+      <w:proofErr w:type="spellEnd"/>
+      <w:r>
+        <w:rPr>
+          <w:rFonts w:ascii="Calibri" w:cs="Calibri"/>
+          <w:sz w:val="24"/>
+        </w:rPr>
+        <w:t>: 10.1038/s41591-021-01282-0.</w:t>
+      </w:r>
+    </w:p>
+    <w:p>
+      <w:pPr>
+        <w:rPr>
+          <w:sz w:val="24"/>
+          <w:szCs w:val="24"/>
+        </w:rPr>
+      </w:pPr>
+      <w:r>
+        <w:rPr>
+          <w:sz w:val="24"/>
+          <w:szCs w:val="24"/>
+        </w:rPr>
+        <w:fldChar w:fldCharType="end"/>
+      </w:r>
     </w:p>
     <w:sectPr>
       <w:pgSz w:w="12240" w:h="15840"/>

</xml_diff>